<commit_message>
vagrant & ansible folders
</commit_message>
<xml_diff>
--- a/phase_2/task2/f200132.docx
+++ b/phase_2/task2/f200132.docx
@@ -12,7 +12,19 @@
     </w:p>
     <w:p>
       <w:r>
-        <w:t>We have selected project 5 after the group discussion in the meeting. It was a web and mobile based application.</w:t>
+        <w:t xml:space="preserve">We have selected project </w:t>
+      </w:r>
+      <w:r>
+        <w:t>1</w:t>
+      </w:r>
+      <w:r>
+        <w:t xml:space="preserve"> after the group discussion in the meeting. It was a web and </w:t>
+      </w:r>
+      <w:r>
+        <w:t>data analytics-based</w:t>
+      </w:r>
+      <w:r>
+        <w:t xml:space="preserve"> application.</w:t>
       </w:r>
     </w:p>
     <w:p/>
@@ -26,7 +38,13 @@
     </w:p>
     <w:p>
       <w:r>
-        <w:t>I was assigned Spectre API application for installation on my local system.</w:t>
+        <w:t xml:space="preserve">I was assigned </w:t>
+      </w:r>
+      <w:r>
+        <w:t>vueStoreFront</w:t>
+      </w:r>
+      <w:r>
+        <w:t xml:space="preserve"> application for installation on my local system.</w:t>
       </w:r>
     </w:p>
     <w:p/>
@@ -40,10 +58,22 @@
     </w:p>
     <w:p>
       <w:r>
-        <w:t xml:space="preserve">The project is available in a code base of Gitlab. We divided this into 3 parts as was mentioned in the guidelines. Web, Mobile and APIs. I chose to work on </w:t>
-      </w:r>
-      <w:r>
-        <w:t>API</w:t>
+        <w:t xml:space="preserve">The project is available in a code base of </w:t>
+      </w:r>
+      <w:r>
+        <w:t>GitHub</w:t>
+      </w:r>
+      <w:r>
+        <w:t xml:space="preserve">. We divided this into 3 parts as was mentioned in the guidelines. Web, </w:t>
+      </w:r>
+      <w:r>
+        <w:t>and Data Analytics</w:t>
+      </w:r>
+      <w:r>
+        <w:t xml:space="preserve">. I chose to work on </w:t>
+      </w:r>
+      <w:r>
+        <w:t>vueStoreFront</w:t>
       </w:r>
       <w:r>
         <w:t xml:space="preserve"> application. It was a simple and very easy process to set up this.</w:t>
@@ -58,7 +88,13 @@
         </w:numPr>
       </w:pPr>
       <w:r>
-        <w:t>I clone the API application.</w:t>
+        <w:t xml:space="preserve">I clone the </w:t>
+      </w:r>
+      <w:r>
+        <w:t>vueStoreFront</w:t>
+      </w:r>
+      <w:r>
+        <w:t xml:space="preserve"> application.</w:t>
       </w:r>
     </w:p>
     <w:p>
@@ -70,22 +106,12 @@
         </w:numPr>
       </w:pPr>
       <w:r>
-        <w:t>It contains the code of C and Java.</w:t>
+        <w:t xml:space="preserve">It contains the code of </w:t>
+      </w:r>
+      <w:r>
+        <w:t>typescript.</w:t>
       </w:r>
     </w:p>
-    <w:p>
-      <w:pPr>
-        <w:pStyle w:val="ListParagraph"/>
-        <w:numPr>
-          <w:ilvl w:val="0"/>
-          <w:numId w:val="1"/>
-        </w:numPr>
-      </w:pPr>
-      <w:r>
-        <w:t>As it isn’t built directly, so I cannot run it on local system.</w:t>
-      </w:r>
-    </w:p>
-    <w:p/>
     <w:p>
       <w:pPr>
         <w:pStyle w:val="Heading2"/>

</xml_diff>